<commit_message>
add condition variable class
</commit_message>
<xml_diff>
--- a/Doc/P2Chat协议设计.docx
+++ b/Doc/P2Chat协议设计.docx
@@ -1118,11 +1118,6 @@
             <w:tcW w:w="2765" w:type="dxa"/>
           </w:tcPr>
           <w:p>
-            <w:pPr>
-              <w:rPr>
-                <w:rFonts w:hint="eastAsia"/>
-              </w:rPr>
-            </w:pPr>
             <w:r>
               <w:rPr>
                 <w:rFonts w:hint="eastAsia"/>
@@ -1136,11 +1131,6 @@
             <w:tcW w:w="2766" w:type="dxa"/>
           </w:tcPr>
           <w:p>
-            <w:pPr>
-              <w:rPr>
-                <w:rFonts w:hint="eastAsia"/>
-              </w:rPr>
-            </w:pPr>
             <w:r>
               <w:rPr>
                 <w:rFonts w:hint="eastAsia"/>
@@ -1335,113 +1325,79 @@
               <w:rPr>
                 <w:rFonts w:hint="eastAsia"/>
               </w:rPr>
-              <w:t>0x</w:t>
-            </w:r>
-            <w:r>
-              <w:rPr>
-                <w:rFonts w:hint="eastAsia"/>
-              </w:rPr>
-              <w:t>0</w:t>
+              <w:t>0x0</w:t>
             </w:r>
             <w:r>
               <w:t>1</w:t>
+            </w:r>
+          </w:p>
+        </w:tc>
+        <w:tc>
+          <w:tcPr>
+            <w:tcW w:w="2766" w:type="dxa"/>
+          </w:tcPr>
+          <w:p>
+            <w:r>
+              <w:rPr>
+                <w:rFonts w:hint="eastAsia"/>
+              </w:rPr>
+              <w:t>数据</w:t>
+            </w:r>
+            <w:r>
+              <w:t>类型为有符号</w:t>
+            </w:r>
+          </w:p>
+        </w:tc>
+      </w:tr>
+      <w:tr>
+        <w:tc>
+          <w:tcPr>
+            <w:tcW w:w="2765" w:type="dxa"/>
+          </w:tcPr>
+          <w:p>
+            <w:r>
+              <w:t>UNSIGNED</w:t>
+            </w:r>
+          </w:p>
+        </w:tc>
+        <w:tc>
+          <w:tcPr>
+            <w:tcW w:w="2765" w:type="dxa"/>
+          </w:tcPr>
+          <w:p>
+            <w:r>
+              <w:rPr>
+                <w:rFonts w:hint="eastAsia"/>
+              </w:rPr>
+              <w:t>0x0</w:t>
+            </w:r>
+            <w:r>
+              <w:t>2</w:t>
+            </w:r>
+          </w:p>
+        </w:tc>
+        <w:tc>
+          <w:tcPr>
+            <w:tcW w:w="2766" w:type="dxa"/>
+          </w:tcPr>
+          <w:p>
+            <w:r>
+              <w:rPr>
+                <w:rFonts w:hint="eastAsia"/>
+              </w:rPr>
+              <w:t>数据类型</w:t>
+            </w:r>
+            <w:r>
+              <w:t>为无符号</w:t>
             </w:r>
             <w:bookmarkStart w:id="0" w:name="_GoBack"/>
             <w:bookmarkEnd w:id="0"/>
           </w:p>
         </w:tc>
-        <w:tc>
-          <w:tcPr>
-            <w:tcW w:w="2766" w:type="dxa"/>
-          </w:tcPr>
-          <w:p>
-            <w:pPr>
-              <w:rPr>
-                <w:rFonts w:hint="eastAsia"/>
-              </w:rPr>
-            </w:pPr>
-            <w:r>
-              <w:rPr>
-                <w:rFonts w:hint="eastAsia"/>
-              </w:rPr>
-              <w:t>数据</w:t>
-            </w:r>
-            <w:r>
-              <w:t>类型为有符号</w:t>
-            </w:r>
-          </w:p>
-        </w:tc>
-      </w:tr>
-      <w:tr>
-        <w:tc>
-          <w:tcPr>
-            <w:tcW w:w="2765" w:type="dxa"/>
-          </w:tcPr>
-          <w:p>
-            <w:r>
-              <w:t>UNSIGNED</w:t>
-            </w:r>
-          </w:p>
-        </w:tc>
-        <w:tc>
-          <w:tcPr>
-            <w:tcW w:w="2765" w:type="dxa"/>
-          </w:tcPr>
-          <w:p>
-            <w:r>
-              <w:rPr>
-                <w:rFonts w:hint="eastAsia"/>
-              </w:rPr>
-              <w:t>0x</w:t>
-            </w:r>
-            <w:r>
-              <w:rPr>
-                <w:rFonts w:hint="eastAsia"/>
-              </w:rPr>
-              <w:t>0</w:t>
-            </w:r>
-            <w:r>
-              <w:t>2</w:t>
-            </w:r>
-          </w:p>
-        </w:tc>
-        <w:tc>
-          <w:tcPr>
-            <w:tcW w:w="2766" w:type="dxa"/>
-          </w:tcPr>
-          <w:p>
-            <w:pPr>
-              <w:rPr>
-                <w:rFonts w:hint="eastAsia"/>
-              </w:rPr>
-            </w:pPr>
-            <w:r>
-              <w:rPr>
-                <w:rFonts w:hint="eastAsia"/>
-              </w:rPr>
-              <w:t>数据类型</w:t>
-            </w:r>
-            <w:r>
-              <w:t>为无符号</w:t>
-            </w:r>
-          </w:p>
-        </w:tc>
       </w:tr>
     </w:tbl>
-    <w:p>
-      <w:pPr>
-        <w:rPr>
-          <w:rFonts w:hint="eastAsia"/>
-        </w:rPr>
-      </w:pPr>
-    </w:p>
-    <w:p>
-      <w:pPr>
-        <w:rPr>
-          <w:rFonts w:hint="eastAsia"/>
-        </w:rPr>
-      </w:pPr>
-    </w:p>
+    <w:p/>
+    <w:p/>
     <w:p>
       <w:r>
         <w:rPr>
@@ -1848,6 +1804,24 @@
             </w:r>
             <w:r>
               <w:t>型</w:t>
+            </w:r>
+            <w:r>
+              <w:rPr>
+                <w:rFonts w:hint="eastAsia"/>
+              </w:rPr>
+              <w:t>(</w:t>
+            </w:r>
+            <w:r>
+              <w:rPr>
+                <w:rFonts w:hint="eastAsia"/>
+              </w:rPr>
+              <w:t>宽字符</w:t>
+            </w:r>
+            <w:r>
+              <w:rPr>
+                <w:rFonts w:hint="eastAsia"/>
+              </w:rPr>
+              <w:t>)</w:t>
             </w:r>
           </w:p>
         </w:tc>
@@ -8277,7 +8251,7 @@
 </file>
 
 <file path=customXml/itemProps1.xml><?xml version="1.0" encoding="utf-8"?>
-<ds:datastoreItem xmlns:ds="http://schemas.openxmlformats.org/officeDocument/2006/customXml" ds:itemID="{10CDD785-38F9-4451-AFE9-EB1B0B6F854A}">
+<ds:datastoreItem xmlns:ds="http://schemas.openxmlformats.org/officeDocument/2006/customXml" ds:itemID="{F922930E-5EE5-4248-92CB-B09FCA33703B}">
   <ds:schemaRefs>
     <ds:schemaRef ds:uri="http://schemas.openxmlformats.org/officeDocument/2006/bibliography"/>
   </ds:schemaRefs>

</xml_diff>